<commit_message>
Modificati requisiti e corretto gantt
</commit_message>
<xml_diff>
--- a/4_Diari/Gioele Cappellari/Diario Gioele Cappellari_19-01-2024.docx
+++ b/4_Diari/Gioele Cappellari/Diario Gioele Cappellari_19-01-2024.docx
@@ -347,10 +347,30 @@
               <w:rPr>
                 <w:rFonts w:ascii="Arial" w:hAnsi="Arial" w:cs="Arial"/>
               </w:rPr>
-              <w:t xml:space="preserve">, </w:t>
+              <w:t xml:space="preserve">, corretto funzionamento sistema allerta </w:t>
             </w:r>
-            <w:bookmarkStart w:id="3" w:name="_GoBack"/>
-            <w:bookmarkEnd w:id="3"/>
+            <w:proofErr w:type="spellStart"/>
+            <w:r>
+              <w:rPr>
+                <w:rFonts w:ascii="Arial" w:hAnsi="Arial" w:cs="Arial"/>
+              </w:rPr>
+              <w:t>QdC</w:t>
+            </w:r>
+            <w:proofErr w:type="spellEnd"/>
+            <w:r>
+              <w:rPr>
+                <w:rFonts w:ascii="Arial" w:hAnsi="Arial" w:cs="Arial"/>
+              </w:rPr>
+              <w:t xml:space="preserve"> e Documentazione, </w:t>
+            </w:r>
+            <w:proofErr w:type="gramStart"/>
+            <w:r>
+              <w:rPr>
+                <w:rFonts w:ascii="Arial" w:hAnsi="Arial" w:cs="Arial"/>
+              </w:rPr>
+              <w:t>corretto pianificazione</w:t>
+            </w:r>
+            <w:proofErr w:type="gramEnd"/>
           </w:p>
         </w:tc>
       </w:tr>
@@ -454,6 +474,25 @@
               </w:rPr>
               <w:t xml:space="preserve"> più vecchio</w:t>
             </w:r>
+            <w:r>
+              <w:rPr>
+                <w:rFonts w:ascii="Arial" w:hAnsi="Arial" w:cs="Arial"/>
+              </w:rPr>
+              <w:t>.</w:t>
+            </w:r>
+          </w:p>
+          <w:p>
+            <w:pPr>
+              <w:rPr>
+                <w:rFonts w:ascii="Arial" w:hAnsi="Arial" w:cs="Arial"/>
+              </w:rPr>
+            </w:pPr>
+            <w:r>
+              <w:rPr>
+                <w:rFonts w:ascii="Arial" w:hAnsi="Arial" w:cs="Arial"/>
+              </w:rPr>
+              <w:t>Ci siamo accorti che non eravamo in chiaro sul progetto, quindi ci siamo fermati e abbiamo discusso e risolto le lacune.</w:t>
+            </w:r>
           </w:p>
         </w:tc>
       </w:tr>
@@ -564,6 +603,41 @@
                 <w:rFonts w:ascii="Arial" w:hAnsi="Arial" w:cs="Arial"/>
               </w:rPr>
             </w:pPr>
+            <w:r>
+              <w:rPr>
+                <w:rFonts w:ascii="Arial" w:hAnsi="Arial" w:cs="Arial"/>
+              </w:rPr>
+              <w:t xml:space="preserve">Installazione infrastruttura </w:t>
+            </w:r>
+            <w:proofErr w:type="spellStart"/>
+            <w:r>
+              <w:rPr>
+                <w:rFonts w:ascii="Arial" w:hAnsi="Arial" w:cs="Arial"/>
+              </w:rPr>
+              <w:t>nodejs</w:t>
+            </w:r>
+            <w:proofErr w:type="spellEnd"/>
+            <w:r>
+              <w:rPr>
+                <w:rFonts w:ascii="Arial" w:hAnsi="Arial" w:cs="Arial"/>
+              </w:rPr>
+              <w:t xml:space="preserve"> + documentazione installazione</w:t>
+            </w:r>
+          </w:p>
+          <w:p>
+            <w:pPr>
+              <w:rPr>
+                <w:rFonts w:ascii="Arial" w:hAnsi="Arial" w:cs="Arial"/>
+              </w:rPr>
+            </w:pPr>
+            <w:r>
+              <w:rPr>
+                <w:rFonts w:ascii="Arial" w:hAnsi="Arial" w:cs="Arial"/>
+              </w:rPr>
+              <w:t>Creazione branch</w:t>
+            </w:r>
+            <w:bookmarkStart w:id="3" w:name="_GoBack"/>
+            <w:bookmarkEnd w:id="3"/>
           </w:p>
         </w:tc>
       </w:tr>
@@ -4150,6 +4224,7 @@
     <w:rsid w:val="00923218"/>
     <w:rsid w:val="00925A3A"/>
     <w:rsid w:val="0095694A"/>
+    <w:rsid w:val="00996915"/>
     <w:rsid w:val="00997E7D"/>
     <w:rsid w:val="009D5B0A"/>
     <w:rsid w:val="00A139A6"/>
@@ -4991,7 +5066,7 @@
 </file>
 
 <file path=customXml/itemProps1.xml><?xml version="1.0" encoding="utf-8"?>
-<ds:datastoreItem xmlns:ds="http://schemas.openxmlformats.org/officeDocument/2006/customXml" ds:itemID="{ED8E699D-F421-4DC2-B6B3-4A808B98A0AD}">
+<ds:datastoreItem xmlns:ds="http://schemas.openxmlformats.org/officeDocument/2006/customXml" ds:itemID="{AF90ACB3-2A1B-42E2-9E3C-79346A8EC036}">
   <ds:schemaRefs>
     <ds:schemaRef ds:uri="http://schemas.openxmlformats.org/officeDocument/2006/bibliography"/>
   </ds:schemaRefs>

</xml_diff>